<commit_message>
image handling, bar chart learning and image filtering
</commit_message>
<xml_diff>
--- a/HtmlCanvasImpNotes.docx
+++ b/HtmlCanvasImpNotes.docx
@@ -23,6 +23,7 @@
       </w:pPr>
       <w:r>
         <w:rPr>
+          <w:noProof/>
           <w:lang w:val="en-US"/>
         </w:rPr>
         <w:drawing>
@@ -72,31 +73,18 @@
         <w:rPr>
           <w:lang w:val="en-US"/>
         </w:rPr>
-        <w:t xml:space="preserve">Coordinate system is similar to </w:t>
-      </w:r>
-      <w:proofErr w:type="spellStart"/>
-      <w:r>
-        <w:rPr>
-          <w:lang w:val="en-US"/>
-        </w:rPr>
-        <w:t>trignomatry</w:t>
-      </w:r>
-      <w:proofErr w:type="spellEnd"/>
-      <w:r>
-        <w:rPr>
-          <w:lang w:val="en-US"/>
-        </w:rPr>
-        <w:t xml:space="preserve"> coordinate system and angles are provided in radians</w:t>
-      </w:r>
-    </w:p>
-    <w:p>
-      <w:pPr>
-        <w:rPr>
-          <w:lang w:val="en-US"/>
-        </w:rPr>
-      </w:pPr>
-      <w:r>
-        <w:rPr>
+        <w:t>Coordinate system is similar to trignomatry coordinate system and angles are provided in radians</w:t>
+      </w:r>
+    </w:p>
+    <w:p>
+      <w:pPr>
+        <w:rPr>
+          <w:lang w:val="en-US"/>
+        </w:rPr>
+      </w:pPr>
+      <w:r>
+        <w:rPr>
+          <w:noProof/>
           <w:lang w:val="en-US"/>
         </w:rPr>
         <w:drawing>
@@ -157,6 +145,7 @@
       </w:pPr>
       <w:r>
         <w:rPr>
+          <w:noProof/>
           <w:lang w:val="en-US"/>
         </w:rPr>
         <w:lastRenderedPageBreak/>
@@ -212,6 +201,7 @@
       </w:pPr>
       <w:r>
         <w:rPr>
+          <w:noProof/>
           <w:lang w:val="en-US"/>
         </w:rPr>
         <w:drawing>
@@ -280,6 +270,7 @@
       </w:pPr>
       <w:r>
         <w:rPr>
+          <w:noProof/>
           <w:lang w:val="en-US"/>
         </w:rPr>
         <w:drawing>
@@ -331,7 +322,6 @@
           <w:lang w:eastAsia="en-NL"/>
         </w:rPr>
       </w:pPr>
-      <w:proofErr w:type="spellStart"/>
       <w:r>
         <w:rPr>
           <w:rFonts w:ascii="Consolas" w:eastAsia="Times New Roman" w:hAnsi="Consolas" w:cs="Times New Roman"/>
@@ -340,40 +330,7 @@
           <w:szCs w:val="21"/>
           <w:lang w:eastAsia="en-NL"/>
         </w:rPr>
-        <w:t>context.quadraticCurveTo</w:t>
-      </w:r>
-      <w:proofErr w:type="spellEnd"/>
-      <w:r>
-        <w:rPr>
-          <w:rFonts w:ascii="Consolas" w:eastAsia="Times New Roman" w:hAnsi="Consolas" w:cs="Times New Roman"/>
-          <w:color w:val="7285B7"/>
-          <w:sz w:val="21"/>
-          <w:szCs w:val="21"/>
-          <w:lang w:eastAsia="en-NL"/>
-        </w:rPr>
-        <w:t>(</w:t>
-      </w:r>
-      <w:proofErr w:type="spellStart"/>
-      <w:r>
-        <w:rPr>
-          <w:rFonts w:ascii="Consolas" w:eastAsia="Times New Roman" w:hAnsi="Consolas" w:cs="Times New Roman"/>
-          <w:color w:val="7285B7"/>
-          <w:sz w:val="21"/>
-          <w:szCs w:val="21"/>
-          <w:lang w:eastAsia="en-NL"/>
-        </w:rPr>
-        <w:t>controlX,controlY,endX,endY</w:t>
-      </w:r>
-      <w:proofErr w:type="spellEnd"/>
-      <w:r>
-        <w:rPr>
-          <w:rFonts w:ascii="Consolas" w:eastAsia="Times New Roman" w:hAnsi="Consolas" w:cs="Times New Roman"/>
-          <w:color w:val="7285B7"/>
-          <w:sz w:val="21"/>
-          <w:szCs w:val="21"/>
-          <w:lang w:eastAsia="en-NL"/>
-        </w:rPr>
-        <w:t>)</w:t>
+        <w:t>context.quadraticCurveTo(controlX,controlY,endX,endY)</w:t>
       </w:r>
     </w:p>
     <w:p/>
@@ -385,6 +342,7 @@
       </w:pPr>
       <w:r>
         <w:rPr>
+          <w:noProof/>
           <w:lang w:val="en-US"/>
         </w:rPr>
         <w:drawing>
@@ -432,6 +390,7 @@
       </w:pPr>
       <w:r>
         <w:rPr>
+          <w:noProof/>
           <w:lang w:val="en-US"/>
         </w:rPr>
         <w:lastRenderedPageBreak/>
@@ -506,6 +465,7 @@
       </w:pPr>
       <w:r>
         <w:rPr>
+          <w:noProof/>
           <w:lang w:val="en-US"/>
         </w:rPr>
         <w:lastRenderedPageBreak/>
@@ -574,6 +534,7 @@
       </w:pPr>
       <w:r>
         <w:rPr>
+          <w:noProof/>
           <w:lang w:val="en-US"/>
         </w:rPr>
         <w:drawing>
@@ -634,6 +595,7 @@
       </w:pPr>
       <w:r>
         <w:rPr>
+          <w:noProof/>
           <w:lang w:val="en-US"/>
         </w:rPr>
         <w:lastRenderedPageBreak/>
@@ -779,6 +741,7 @@
       </w:pPr>
       <w:r>
         <w:rPr>
+          <w:noProof/>
           <w:lang w:val="en-US"/>
         </w:rPr>
         <w:drawing>
@@ -846,6 +809,7 @@
       </w:pPr>
       <w:r>
         <w:rPr>
+          <w:noProof/>
           <w:lang w:val="en-US"/>
         </w:rPr>
         <w:lastRenderedPageBreak/>
@@ -914,6 +878,7 @@
       </w:pPr>
       <w:r>
         <w:rPr>
+          <w:noProof/>
           <w:lang w:val="en-US"/>
         </w:rPr>
         <w:lastRenderedPageBreak/>
@@ -975,6 +940,7 @@
       </w:pPr>
       <w:r>
         <w:rPr>
+          <w:noProof/>
           <w:lang w:val="en-US"/>
         </w:rPr>
         <w:drawing>
@@ -1035,6 +1001,7 @@
       </w:pPr>
       <w:r>
         <w:rPr>
+          <w:noProof/>
           <w:lang w:val="en-US"/>
         </w:rPr>
         <w:lastRenderedPageBreak/>
@@ -1081,29 +1048,22 @@
           <w:lang w:val="en-US"/>
         </w:rPr>
       </w:pPr>
-      <w:proofErr w:type="spellStart"/>
-      <w:r>
-        <w:rPr>
-          <w:lang w:val="en-US"/>
-        </w:rPr>
-        <w:t>Ie</w:t>
-      </w:r>
-      <w:proofErr w:type="spellEnd"/>
-      <w:r>
-        <w:rPr>
-          <w:lang w:val="en-US"/>
-        </w:rPr>
-        <w:t xml:space="preserve"> </w:t>
-      </w:r>
-    </w:p>
-    <w:p>
-      <w:pPr>
-        <w:rPr>
-          <w:lang w:val="en-US"/>
-        </w:rPr>
-      </w:pPr>
-      <w:r>
-        <w:rPr>
+      <w:r>
+        <w:rPr>
+          <w:lang w:val="en-US"/>
+        </w:rPr>
+        <w:t xml:space="preserve">Ie </w:t>
+      </w:r>
+    </w:p>
+    <w:p>
+      <w:pPr>
+        <w:rPr>
+          <w:lang w:val="en-US"/>
+        </w:rPr>
+      </w:pPr>
+      <w:r>
+        <w:rPr>
+          <w:noProof/>
           <w:lang w:val="en-US"/>
         </w:rPr>
         <w:drawing>
@@ -1151,6 +1111,7 @@
       </w:pPr>
       <w:r>
         <w:rPr>
+          <w:noProof/>
           <w:lang w:val="en-US"/>
         </w:rPr>
         <w:lastRenderedPageBreak/>
@@ -1212,6 +1173,7 @@
       </w:pPr>
       <w:r>
         <w:rPr>
+          <w:noProof/>
           <w:lang w:val="en-US"/>
         </w:rPr>
         <w:drawing>
@@ -1279,6 +1241,7 @@
       </w:pPr>
       <w:r>
         <w:rPr>
+          <w:noProof/>
           <w:lang w:val="en-US"/>
         </w:rPr>
         <w:lastRenderedPageBreak/>
@@ -1353,6 +1316,7 @@
       </w:pPr>
       <w:r>
         <w:rPr>
+          <w:noProof/>
           <w:lang w:val="en-US"/>
         </w:rPr>
         <w:lastRenderedPageBreak/>
@@ -1412,43 +1376,22 @@
         </w:rPr>
         <w:t xml:space="preserve">Text alignment inside of canvas is based on </w:t>
       </w:r>
-      <w:proofErr w:type="spellStart"/>
-      <w:r>
-        <w:rPr>
-          <w:lang w:val="en-US"/>
-        </w:rPr>
-        <w:t>textAlign</w:t>
-      </w:r>
-      <w:proofErr w:type="spellEnd"/>
-      <w:r>
-        <w:rPr>
-          <w:lang w:val="en-US"/>
-        </w:rPr>
-        <w:t xml:space="preserve"> for horizontal and </w:t>
-      </w:r>
-      <w:proofErr w:type="spellStart"/>
-      <w:r>
-        <w:rPr>
-          <w:lang w:val="en-US"/>
-        </w:rPr>
-        <w:t>textBaseLine</w:t>
-      </w:r>
-      <w:proofErr w:type="spellEnd"/>
-      <w:r>
-        <w:rPr>
-          <w:lang w:val="en-US"/>
-        </w:rPr>
-        <w:t xml:space="preserve"> for vertical</w:t>
-      </w:r>
-    </w:p>
-    <w:p>
-      <w:pPr>
-        <w:rPr>
-          <w:lang w:val="en-US"/>
-        </w:rPr>
-      </w:pPr>
-      <w:r>
-        <w:rPr>
+      <w:r>
+        <w:rPr>
+          <w:lang w:val="en-US"/>
+        </w:rPr>
+        <w:t>textAlign for horizontal and textBaseLine for vertical</w:t>
+      </w:r>
+    </w:p>
+    <w:p>
+      <w:pPr>
+        <w:rPr>
+          <w:lang w:val="en-US"/>
+        </w:rPr>
+      </w:pPr>
+      <w:r>
+        <w:rPr>
+          <w:noProof/>
           <w:lang w:val="en-US"/>
         </w:rPr>
         <w:drawing>
@@ -1494,6 +1437,206 @@
           <w:lang w:val="en-US"/>
         </w:rPr>
       </w:pPr>
+    </w:p>
+    <w:p>
+      <w:pPr>
+        <w:rPr>
+          <w:lang w:val="en-US"/>
+        </w:rPr>
+      </w:pPr>
+      <w:r>
+        <w:rPr>
+          <w:lang w:val="en-US"/>
+        </w:rPr>
+        <w:t xml:space="preserve">Draw images – </w:t>
+      </w:r>
+    </w:p>
+    <w:p>
+      <w:pPr>
+        <w:rPr>
+          <w:lang w:val="en-US"/>
+        </w:rPr>
+      </w:pPr>
+      <w:r>
+        <w:rPr>
+          <w:lang w:val="en-US"/>
+        </w:rPr>
+        <w:lastRenderedPageBreak/>
+        <w:drawing>
+          <wp:inline distT="0" distB="0" distL="0" distR="0" wp14:anchorId="3A1546CA" wp14:editId="0DE5834D">
+            <wp:extent cx="5731510" cy="3166745"/>
+            <wp:effectExtent l="0" t="0" r="2540" b="0"/>
+            <wp:docPr id="739621994" name="Picture 1"/>
+            <wp:cNvGraphicFramePr>
+              <a:graphicFrameLocks xmlns:a="http://schemas.openxmlformats.org/drawingml/2006/main" noChangeAspect="1"/>
+            </wp:cNvGraphicFramePr>
+            <a:graphic xmlns:a="http://schemas.openxmlformats.org/drawingml/2006/main">
+              <a:graphicData uri="http://schemas.openxmlformats.org/drawingml/2006/picture">
+                <pic:pic xmlns:pic="http://schemas.openxmlformats.org/drawingml/2006/picture">
+                  <pic:nvPicPr>
+                    <pic:cNvPr id="739621994" name=""/>
+                    <pic:cNvPicPr/>
+                  </pic:nvPicPr>
+                  <pic:blipFill>
+                    <a:blip r:embed="rId25"/>
+                    <a:stretch>
+                      <a:fillRect/>
+                    </a:stretch>
+                  </pic:blipFill>
+                  <pic:spPr>
+                    <a:xfrm>
+                      <a:off x="0" y="0"/>
+                      <a:ext cx="5731510" cy="3166745"/>
+                    </a:xfrm>
+                    <a:prstGeom prst="rect">
+                      <a:avLst/>
+                    </a:prstGeom>
+                  </pic:spPr>
+                </pic:pic>
+              </a:graphicData>
+            </a:graphic>
+          </wp:inline>
+        </w:drawing>
+      </w:r>
+    </w:p>
+    <w:p>
+      <w:pPr>
+        <w:rPr>
+          <w:lang w:val="en-US"/>
+        </w:rPr>
+      </w:pPr>
+      <w:r>
+        <w:rPr>
+          <w:lang w:val="en-US"/>
+        </w:rPr>
+        <w:t>First image will be clipped if we use this method</w:t>
+      </w:r>
+    </w:p>
+    <w:p>
+      <w:pPr>
+        <w:rPr>
+          <w:lang w:val="en-US"/>
+        </w:rPr>
+      </w:pPr>
+      <w:r>
+        <w:rPr>
+          <w:lang w:val="en-US"/>
+        </w:rPr>
+        <w:t>And then cthe image part that remains, will be displayed based on dx,dy,dw,dh params</w:t>
+      </w:r>
+    </w:p>
+    <w:p>
+      <w:pPr>
+        <w:rPr>
+          <w:lang w:val="en-US"/>
+        </w:rPr>
+      </w:pPr>
+      <w:r>
+        <w:rPr>
+          <w:lang w:val="en-US"/>
+        </w:rPr>
+        <w:drawing>
+          <wp:inline distT="0" distB="0" distL="0" distR="0" wp14:anchorId="14D7070B" wp14:editId="1AD9751E">
+            <wp:extent cx="5731510" cy="2934970"/>
+            <wp:effectExtent l="0" t="0" r="2540" b="0"/>
+            <wp:docPr id="589461625" name="Picture 1"/>
+            <wp:cNvGraphicFramePr>
+              <a:graphicFrameLocks xmlns:a="http://schemas.openxmlformats.org/drawingml/2006/main" noChangeAspect="1"/>
+            </wp:cNvGraphicFramePr>
+            <a:graphic xmlns:a="http://schemas.openxmlformats.org/drawingml/2006/main">
+              <a:graphicData uri="http://schemas.openxmlformats.org/drawingml/2006/picture">
+                <pic:pic xmlns:pic="http://schemas.openxmlformats.org/drawingml/2006/picture">
+                  <pic:nvPicPr>
+                    <pic:cNvPr id="589461625" name=""/>
+                    <pic:cNvPicPr/>
+                  </pic:nvPicPr>
+                  <pic:blipFill>
+                    <a:blip r:embed="rId26"/>
+                    <a:stretch>
+                      <a:fillRect/>
+                    </a:stretch>
+                  </pic:blipFill>
+                  <pic:spPr>
+                    <a:xfrm>
+                      <a:off x="0" y="0"/>
+                      <a:ext cx="5731510" cy="2934970"/>
+                    </a:xfrm>
+                    <a:prstGeom prst="rect">
+                      <a:avLst/>
+                    </a:prstGeom>
+                  </pic:spPr>
+                </pic:pic>
+              </a:graphicData>
+            </a:graphic>
+          </wp:inline>
+        </w:drawing>
+      </w:r>
+    </w:p>
+    <w:p>
+      <w:pPr>
+        <w:rPr>
+          <w:lang w:val="en-US"/>
+        </w:rPr>
+      </w:pPr>
+      <w:r>
+        <w:rPr>
+          <w:lang w:val="en-US"/>
+        </w:rPr>
+        <w:t>Images can be manipulated with their pixels using methods.</w:t>
+      </w:r>
+      <w:r>
+        <w:rPr>
+          <w:lang w:val="en-US"/>
+        </w:rPr>
+        <w:t xml:space="preserve"> Image data is received in terms of pixels</w:t>
+      </w:r>
+    </w:p>
+    <w:p>
+      <w:pPr>
+        <w:rPr>
+          <w:lang w:val="en-US"/>
+        </w:rPr>
+      </w:pPr>
+      <w:r>
+        <w:rPr>
+          <w:lang w:val="en-US"/>
+        </w:rPr>
+        <w:drawing>
+          <wp:inline distT="0" distB="0" distL="0" distR="0" wp14:anchorId="01797C47" wp14:editId="71BBBA24">
+            <wp:extent cx="5731510" cy="1092200"/>
+            <wp:effectExtent l="0" t="0" r="2540" b="0"/>
+            <wp:docPr id="1926823478" name="Picture 1"/>
+            <wp:cNvGraphicFramePr>
+              <a:graphicFrameLocks xmlns:a="http://schemas.openxmlformats.org/drawingml/2006/main" noChangeAspect="1"/>
+            </wp:cNvGraphicFramePr>
+            <a:graphic xmlns:a="http://schemas.openxmlformats.org/drawingml/2006/main">
+              <a:graphicData uri="http://schemas.openxmlformats.org/drawingml/2006/picture">
+                <pic:pic xmlns:pic="http://schemas.openxmlformats.org/drawingml/2006/picture">
+                  <pic:nvPicPr>
+                    <pic:cNvPr id="1926823478" name=""/>
+                    <pic:cNvPicPr/>
+                  </pic:nvPicPr>
+                  <pic:blipFill>
+                    <a:blip r:embed="rId27"/>
+                    <a:stretch>
+                      <a:fillRect/>
+                    </a:stretch>
+                  </pic:blipFill>
+                  <pic:spPr>
+                    <a:xfrm>
+                      <a:off x="0" y="0"/>
+                      <a:ext cx="5731510" cy="1092200"/>
+                    </a:xfrm>
+                    <a:prstGeom prst="rect">
+                      <a:avLst/>
+                    </a:prstGeom>
+                  </pic:spPr>
+                </pic:pic>
+              </a:graphicData>
+            </a:graphic>
+          </wp:inline>
+        </w:drawing>
+      </w:r>
     </w:p>
     <w:p>
       <w:pPr>

</xml_diff>